<commit_message>
5.10 meetings notes and details
</commit_message>
<xml_diff>
--- a/notes.docx
+++ b/notes.docx
@@ -1,6 +1,6 @@
 
 <file path=word/document.xml><?xml version="1.0" encoding="utf-8"?>
-<w:document xmlns:wpc="http://schemas.microsoft.com/office/word/2010/wordprocessingCanvas" xmlns:cx="http://schemas.microsoft.com/office/drawing/2014/chartex" xmlns:cx1="http://schemas.microsoft.com/office/drawing/2015/9/8/chartex" xmlns:cx2="http://schemas.microsoft.com/office/drawing/2015/10/21/chartex" xmlns:cx3="http://schemas.microsoft.com/office/drawing/2016/5/9/chartex" xmlns:cx4="http://schemas.microsoft.com/office/drawing/2016/5/10/chartex" xmlns:cx5="http://schemas.microsoft.com/office/drawing/2016/5/11/chartex" xmlns:cx6="http://schemas.microsoft.com/office/drawing/2016/5/12/chartex" xmlns:cx7="http://schemas.microsoft.com/office/drawing/2016/5/13/chartex" xmlns:cx8="http://schemas.microsoft.com/office/drawing/2016/5/14/chartex" xmlns:mc="http://schemas.openxmlformats.org/markup-compatibility/2006" xmlns:aink="http://schemas.microsoft.com/office/drawing/2016/ink" xmlns:am3d="http://schemas.microsoft.com/office/drawing/2017/model3d" xmlns:o="urn:schemas-microsoft-com:office:office" xmlns:oel="http://schemas.microsoft.com/office/2019/extlst" xmlns:r="http://schemas.openxmlformats.org/officeDocument/2006/relationships" xmlns:m="http://schemas.openxmlformats.org/officeDocument/2006/math" xmlns:v="urn:schemas-microsoft-com:vml" xmlns:wp14="http://schemas.microsoft.com/office/word/2010/wordprocessingDrawing" xmlns:wp="http://schemas.openxmlformats.org/drawingml/2006/wordprocessingDrawing" xmlns:w10="urn:schemas-microsoft-com:office:word" xmlns:w="http://schemas.openxmlformats.org/wordprocessingml/2006/main" xmlns:w14="http://schemas.microsoft.com/office/word/2010/wordml" xmlns:w15="http://schemas.microsoft.com/office/word/2012/wordml" xmlns:w16cex="http://schemas.microsoft.com/office/word/2018/wordml/cex" xmlns:w16cid="http://schemas.microsoft.com/office/word/2016/wordml/cid" xmlns:w16="http://schemas.microsoft.com/office/word/2018/wordml" xmlns:w16du="http://schemas.microsoft.com/office/word/2023/wordml/word16du" xmlns:w16sdtdh="http://schemas.microsoft.com/office/word/2020/wordml/sdtdatahash" xmlns:w16se="http://schemas.microsoft.com/office/word/2015/wordml/symex" xmlns:wpg="http://schemas.microsoft.com/office/word/2010/wordprocessingGroup" xmlns:wpi="http://schemas.microsoft.com/office/word/2010/wordprocessingInk" xmlns:wne="http://schemas.microsoft.com/office/word/2006/wordml" xmlns:wps="http://schemas.microsoft.com/office/word/2010/wordprocessingShape" mc:Ignorable="w14 w15 w16se w16cid w16 w16cex w16sdtdh wp14">
+<w:document xmlns:wpc="http://schemas.microsoft.com/office/word/2010/wordprocessingCanvas" xmlns:cx="http://schemas.microsoft.com/office/drawing/2014/chartex" xmlns:cx1="http://schemas.microsoft.com/office/drawing/2015/9/8/chartex" xmlns:mc="http://schemas.openxmlformats.org/markup-compatibility/2006" xmlns:o="urn:schemas-microsoft-com:office:office" xmlns:r="http://schemas.openxmlformats.org/officeDocument/2006/relationships" xmlns:m="http://schemas.openxmlformats.org/officeDocument/2006/math" xmlns:v="urn:schemas-microsoft-com:vml" xmlns:wp14="http://schemas.microsoft.com/office/word/2010/wordprocessingDrawing" xmlns:wp="http://schemas.openxmlformats.org/drawingml/2006/wordprocessingDrawing" xmlns:w10="urn:schemas-microsoft-com:office:word" xmlns:w="http://schemas.openxmlformats.org/wordprocessingml/2006/main" xmlns:w14="http://schemas.microsoft.com/office/word/2010/wordml" xmlns:w15="http://schemas.microsoft.com/office/word/2012/wordml" xmlns:w16se="http://schemas.microsoft.com/office/word/2015/wordml/symex" xmlns:wpg="http://schemas.microsoft.com/office/word/2010/wordprocessingGroup" xmlns:wpi="http://schemas.microsoft.com/office/word/2010/wordprocessingInk" xmlns:wne="http://schemas.microsoft.com/office/word/2006/wordml" xmlns:wps="http://schemas.microsoft.com/office/word/2010/wordprocessingShape" mc:Ignorable="w14 w15 w16se wp14">
   <w:body>
     <w:p>
       <w:pPr>
@@ -9,14 +9,21 @@
           <w:ilvl w:val="0"/>
           <w:numId w:val="1"/>
         </w:numPr>
-      </w:pPr>
-      <w:proofErr w:type="spellStart"/>
-      <w:r>
-        <w:t>Displacy</w:t>
-      </w:r>
-      <w:proofErr w:type="spellEnd"/>
-      <w:r>
-        <w:t>, get the NIR label on the top?</w:t>
+        <w:rPr>
+          <w:highlight w:val="yellow"/>
+        </w:rPr>
+      </w:pPr>
+      <w:r>
+        <w:rPr>
+          <w:highlight w:val="yellow"/>
+        </w:rPr>
+        <w:t>Displacy, get the NIR label on the top?</w:t>
+      </w:r>
+      <w:r>
+        <w:rPr>
+          <w:highlight w:val="yellow"/>
+        </w:rPr>
+        <w:t xml:space="preserve"> – not applicable at the moment</w:t>
       </w:r>
     </w:p>
     <w:p>
@@ -26,9 +33,21 @@
           <w:ilvl w:val="0"/>
           <w:numId w:val="1"/>
         </w:numPr>
-      </w:pPr>
-      <w:r>
+        <w:rPr>
+          <w:highlight w:val="yellow"/>
+        </w:rPr>
+      </w:pPr>
+      <w:r>
+        <w:rPr>
+          <w:highlight w:val="yellow"/>
+        </w:rPr>
         <w:t xml:space="preserve">Write some manuscript to keep up with logic path. Like a project journal </w:t>
+      </w:r>
+      <w:r>
+        <w:rPr>
+          <w:highlight w:val="yellow"/>
+        </w:rPr>
+        <w:t xml:space="preserve">– will do this in streamlit – show professor the streamlit website that I built already </w:t>
       </w:r>
     </w:p>
     <w:p>
@@ -38,9 +57,21 @@
           <w:ilvl w:val="0"/>
           <w:numId w:val="1"/>
         </w:numPr>
-      </w:pPr>
-      <w:r>
+        <w:rPr>
+          <w:highlight w:val="yellow"/>
+        </w:rPr>
+      </w:pPr>
+      <w:r>
+        <w:rPr>
+          <w:highlight w:val="yellow"/>
+        </w:rPr>
         <w:t>Color code the pos tags in visualizations</w:t>
+      </w:r>
+      <w:r>
+        <w:rPr>
+          <w:highlight w:val="yellow"/>
+        </w:rPr>
+        <w:t xml:space="preserve"> – not applicable but maybe doable in streamlit?</w:t>
       </w:r>
     </w:p>
     <w:p>
@@ -52,21 +83,8 @@
         </w:numPr>
       </w:pPr>
       <w:r>
-        <w:t xml:space="preserve">Wrap </w:t>
-      </w:r>
-      <w:proofErr w:type="spellStart"/>
-      <w:r>
-        <w:t>tf-idf</w:t>
-      </w:r>
-      <w:proofErr w:type="spellEnd"/>
-      <w:r>
-        <w:t xml:space="preserve"> visual into a function and use index as the parameter to </w:t>
-      </w:r>
-      <w:proofErr w:type="gramStart"/>
-      <w:r>
-        <w:t>display</w:t>
-      </w:r>
-      <w:proofErr w:type="gramEnd"/>
+        <w:t>Wrap tf-idf visual into a function and use index as the parameter to display</w:t>
+      </w:r>
     </w:p>
     <w:p>
       <w:pPr>
@@ -76,13 +94,8 @@
           <w:numId w:val="1"/>
         </w:numPr>
       </w:pPr>
-      <w:proofErr w:type="spellStart"/>
-      <w:r>
-        <w:t>Sklearn</w:t>
-      </w:r>
-      <w:proofErr w:type="spellEnd"/>
-      <w:r>
-        <w:t xml:space="preserve"> vs. manual value comparison</w:t>
+      <w:r>
+        <w:t>Sklearn vs. manual value comparison</w:t>
       </w:r>
     </w:p>
     <w:p>
@@ -114,6 +127,325 @@
           <w:numId w:val="1"/>
         </w:numPr>
       </w:pPr>
+      <w:r>
+        <w:t>LDA coherence score optimize through multiple topics</w:t>
+      </w:r>
+    </w:p>
+    <w:p>
+      <w:pPr>
+        <w:pStyle w:val="ListParagraph"/>
+        <w:numPr>
+          <w:ilvl w:val="1"/>
+          <w:numId w:val="1"/>
+        </w:numPr>
+      </w:pPr>
+      <w:r>
+        <w:t>Model showed 12, but12 had too many 0% tokens, therefore used 8</w:t>
+      </w:r>
+    </w:p>
+    <w:p/>
+    <w:p/>
+    <w:p>
+      <w:pPr>
+        <w:pStyle w:val="ListParagraph"/>
+        <w:numPr>
+          <w:ilvl w:val="0"/>
+          <w:numId w:val="3"/>
+        </w:numPr>
+        <w:shd w:val="clear" w:color="auto" w:fill="FFFFFF"/>
+        <w:spacing w:line="285" w:lineRule="atLeast"/>
+        <w:rPr>
+          <w:rFonts w:ascii="Consolas" w:eastAsia="Times New Roman" w:hAnsi="Consolas" w:cs="Times New Roman"/>
+          <w:color w:val="000000"/>
+          <w:kern w:val="0"/>
+          <w:sz w:val="21"/>
+          <w:szCs w:val="21"/>
+          <w14:ligatures w14:val="none"/>
+        </w:rPr>
+      </w:pPr>
+      <w:r>
+        <w:rPr>
+          <w:rFonts w:ascii="Consolas" w:eastAsia="Times New Roman" w:hAnsi="Consolas" w:cs="Times New Roman"/>
+          <w:color w:val="000000"/>
+          <w:kern w:val="0"/>
+          <w:sz w:val="21"/>
+          <w:szCs w:val="21"/>
+          <w14:ligatures w14:val="none"/>
+        </w:rPr>
+        <w:t>Barplots for NIR</w:t>
+      </w:r>
+    </w:p>
+    <w:p>
+      <w:pPr>
+        <w:pStyle w:val="ListParagraph"/>
+        <w:numPr>
+          <w:ilvl w:val="1"/>
+          <w:numId w:val="3"/>
+        </w:numPr>
+        <w:shd w:val="clear" w:color="auto" w:fill="FFFFFF"/>
+        <w:spacing w:line="285" w:lineRule="atLeast"/>
+        <w:rPr>
+          <w:rFonts w:ascii="Consolas" w:eastAsia="Times New Roman" w:hAnsi="Consolas" w:cs="Times New Roman"/>
+          <w:color w:val="000000"/>
+          <w:kern w:val="0"/>
+          <w:sz w:val="21"/>
+          <w:szCs w:val="21"/>
+          <w14:ligatures w14:val="none"/>
+        </w:rPr>
+      </w:pPr>
+      <w:r>
+        <w:rPr>
+          <w:rFonts w:ascii="Consolas" w:eastAsia="Times New Roman" w:hAnsi="Consolas" w:cs="Times New Roman"/>
+          <w:color w:val="008000"/>
+          <w:kern w:val="0"/>
+          <w:sz w:val="21"/>
+          <w:szCs w:val="21"/>
+          <w14:ligatures w14:val="none"/>
+        </w:rPr>
+        <w:t>### upper one to vertical alignment</w:t>
+      </w:r>
+    </w:p>
+    <w:p>
+      <w:pPr>
+        <w:pStyle w:val="ListParagraph"/>
+        <w:numPr>
+          <w:ilvl w:val="1"/>
+          <w:numId w:val="3"/>
+        </w:numPr>
+        <w:shd w:val="clear" w:color="auto" w:fill="FFFFFF"/>
+        <w:spacing w:line="285" w:lineRule="atLeast"/>
+        <w:rPr>
+          <w:rFonts w:ascii="Consolas" w:eastAsia="Times New Roman" w:hAnsi="Consolas" w:cs="Times New Roman"/>
+          <w:color w:val="000000"/>
+          <w:kern w:val="0"/>
+          <w:sz w:val="21"/>
+          <w:szCs w:val="21"/>
+          <w14:ligatures w14:val="none"/>
+        </w:rPr>
+      </w:pPr>
+      <w:r>
+        <w:rPr>
+          <w:rFonts w:ascii="Consolas" w:eastAsia="Times New Roman" w:hAnsi="Consolas" w:cs="Times New Roman"/>
+          <w:color w:val="008000"/>
+          <w:kern w:val="0"/>
+          <w:sz w:val="21"/>
+          <w:szCs w:val="21"/>
+          <w14:ligatures w14:val="none"/>
+        </w:rPr>
+        <w:t>### remove number of words argument in title</w:t>
+      </w:r>
+    </w:p>
+    <w:p>
+      <w:pPr>
+        <w:pStyle w:val="ListParagraph"/>
+        <w:numPr>
+          <w:ilvl w:val="1"/>
+          <w:numId w:val="3"/>
+        </w:numPr>
+        <w:shd w:val="clear" w:color="auto" w:fill="FFFFFF"/>
+        <w:spacing w:line="285" w:lineRule="atLeast"/>
+        <w:rPr>
+          <w:rFonts w:ascii="Consolas" w:eastAsia="Times New Roman" w:hAnsi="Consolas" w:cs="Times New Roman"/>
+          <w:color w:val="000000"/>
+          <w:kern w:val="0"/>
+          <w:sz w:val="21"/>
+          <w:szCs w:val="21"/>
+          <w14:ligatures w14:val="none"/>
+        </w:rPr>
+      </w:pPr>
+      <w:r>
+        <w:rPr>
+          <w:rFonts w:ascii="Consolas" w:eastAsia="Times New Roman" w:hAnsi="Consolas" w:cs="Times New Roman"/>
+          <w:color w:val="008000"/>
+          <w:kern w:val="0"/>
+          <w:sz w:val="21"/>
+          <w:szCs w:val="21"/>
+          <w14:ligatures w14:val="none"/>
+        </w:rPr>
+        <w:t>### and top to bottom sort</w:t>
+      </w:r>
+    </w:p>
+    <w:p>
+      <w:pPr>
+        <w:pStyle w:val="ListParagraph"/>
+        <w:numPr>
+          <w:ilvl w:val="0"/>
+          <w:numId w:val="3"/>
+        </w:numPr>
+        <w:shd w:val="clear" w:color="auto" w:fill="FFFFFF"/>
+        <w:spacing w:line="285" w:lineRule="atLeast"/>
+        <w:rPr>
+          <w:rFonts w:ascii="Consolas" w:eastAsia="Times New Roman" w:hAnsi="Consolas" w:cs="Times New Roman"/>
+          <w:color w:val="000000"/>
+          <w:kern w:val="0"/>
+          <w:sz w:val="21"/>
+          <w:szCs w:val="21"/>
+          <w14:ligatures w14:val="none"/>
+        </w:rPr>
+      </w:pPr>
+      <w:r>
+        <w:rPr>
+          <w:rFonts w:ascii="Consolas" w:eastAsia="Times New Roman" w:hAnsi="Consolas" w:cs="Times New Roman"/>
+          <w:color w:val="008000"/>
+          <w:kern w:val="0"/>
+          <w:sz w:val="21"/>
+          <w:szCs w:val="21"/>
+          <w14:ligatures w14:val="none"/>
+        </w:rPr>
+        <w:t>Tf-idf</w:t>
+      </w:r>
+    </w:p>
+    <w:p>
+      <w:pPr>
+        <w:pStyle w:val="ListParagraph"/>
+        <w:numPr>
+          <w:ilvl w:val="1"/>
+          <w:numId w:val="3"/>
+        </w:numPr>
+        <w:shd w:val="clear" w:color="auto" w:fill="FFFFFF"/>
+        <w:spacing w:line="285" w:lineRule="atLeast"/>
+        <w:rPr>
+          <w:rFonts w:ascii="Consolas" w:eastAsia="Times New Roman" w:hAnsi="Consolas" w:cs="Times New Roman"/>
+          <w:color w:val="000000"/>
+          <w:kern w:val="0"/>
+          <w:sz w:val="21"/>
+          <w:szCs w:val="21"/>
+          <w14:ligatures w14:val="none"/>
+        </w:rPr>
+      </w:pPr>
+      <w:r>
+        <w:rPr>
+          <w:rFonts w:ascii="Consolas" w:eastAsia="Times New Roman" w:hAnsi="Consolas" w:cs="Times New Roman"/>
+          <w:color w:val="008000"/>
+          <w:kern w:val="0"/>
+          <w:sz w:val="21"/>
+          <w:szCs w:val="21"/>
+          <w14:ligatures w14:val="none"/>
+        </w:rPr>
+        <w:t>### check nltk for pre-made tf-idf instead of sklearn</w:t>
+      </w:r>
+    </w:p>
+    <w:p>
+      <w:pPr>
+        <w:pStyle w:val="ListParagraph"/>
+        <w:numPr>
+          <w:ilvl w:val="0"/>
+          <w:numId w:val="3"/>
+        </w:numPr>
+        <w:shd w:val="clear" w:color="auto" w:fill="FFFFFF"/>
+        <w:spacing w:line="285" w:lineRule="atLeast"/>
+        <w:rPr>
+          <w:rFonts w:ascii="Consolas" w:eastAsia="Times New Roman" w:hAnsi="Consolas" w:cs="Times New Roman"/>
+          <w:color w:val="000000"/>
+          <w:kern w:val="0"/>
+          <w:sz w:val="21"/>
+          <w:szCs w:val="21"/>
+          <w14:ligatures w14:val="none"/>
+        </w:rPr>
+      </w:pPr>
+      <w:r>
+        <w:rPr>
+          <w:rFonts w:ascii="Consolas" w:eastAsia="Times New Roman" w:hAnsi="Consolas" w:cs="Times New Roman"/>
+          <w:color w:val="000000"/>
+          <w:kern w:val="0"/>
+          <w:sz w:val="21"/>
+          <w:szCs w:val="21"/>
+          <w14:ligatures w14:val="none"/>
+        </w:rPr>
+        <w:t>LDA</w:t>
+      </w:r>
+    </w:p>
+    <w:p>
+      <w:pPr>
+        <w:pStyle w:val="ListParagraph"/>
+        <w:numPr>
+          <w:ilvl w:val="1"/>
+          <w:numId w:val="3"/>
+        </w:numPr>
+        <w:shd w:val="clear" w:color="auto" w:fill="FFFFFF"/>
+        <w:spacing w:line="285" w:lineRule="atLeast"/>
+        <w:rPr>
+          <w:rFonts w:ascii="Consolas" w:eastAsia="Times New Roman" w:hAnsi="Consolas" w:cs="Times New Roman"/>
+          <w:color w:val="000000"/>
+          <w:kern w:val="0"/>
+          <w:sz w:val="21"/>
+          <w:szCs w:val="21"/>
+          <w14:ligatures w14:val="none"/>
+        </w:rPr>
+      </w:pPr>
+      <w:r>
+        <w:rPr>
+          <w:rFonts w:ascii="Consolas" w:eastAsia="Times New Roman" w:hAnsi="Consolas" w:cs="Times New Roman"/>
+          <w:color w:val="000000"/>
+          <w:kern w:val="0"/>
+          <w:sz w:val="21"/>
+          <w:szCs w:val="21"/>
+          <w14:ligatures w14:val="none"/>
+        </w:rPr>
+        <w:t>Frequency of each topic across corpus</w:t>
+      </w:r>
+    </w:p>
+    <w:p>
+      <w:pPr>
+        <w:pStyle w:val="ListParagraph"/>
+        <w:numPr>
+          <w:ilvl w:val="1"/>
+          <w:numId w:val="3"/>
+        </w:numPr>
+        <w:shd w:val="clear" w:color="auto" w:fill="FFFFFF"/>
+        <w:spacing w:line="285" w:lineRule="atLeast"/>
+        <w:rPr>
+          <w:rFonts w:ascii="Consolas" w:eastAsia="Times New Roman" w:hAnsi="Consolas" w:cs="Times New Roman"/>
+          <w:color w:val="000000"/>
+          <w:kern w:val="0"/>
+          <w:sz w:val="21"/>
+          <w:szCs w:val="21"/>
+          <w14:ligatures w14:val="none"/>
+        </w:rPr>
+      </w:pPr>
+      <w:r>
+        <w:rPr>
+          <w:rFonts w:ascii="Consolas" w:eastAsia="Times New Roman" w:hAnsi="Consolas" w:cs="Times New Roman"/>
+          <w:color w:val="000000"/>
+          <w:kern w:val="0"/>
+          <w:sz w:val="21"/>
+          <w:szCs w:val="21"/>
+          <w14:ligatures w14:val="none"/>
+        </w:rPr>
+        <w:t xml:space="preserve">Modularize the code </w:t>
+      </w:r>
+    </w:p>
+    <w:p>
+      <w:pPr>
+        <w:pStyle w:val="ListParagraph"/>
+        <w:numPr>
+          <w:ilvl w:val="0"/>
+          <w:numId w:val="3"/>
+        </w:numPr>
+        <w:shd w:val="clear" w:color="auto" w:fill="FFFFFF"/>
+        <w:spacing w:line="285" w:lineRule="atLeast"/>
+        <w:rPr>
+          <w:rFonts w:ascii="Consolas" w:eastAsia="Times New Roman" w:hAnsi="Consolas" w:cs="Times New Roman"/>
+          <w:color w:val="000000"/>
+          <w:kern w:val="0"/>
+          <w:sz w:val="21"/>
+          <w:szCs w:val="21"/>
+          <w14:ligatures w14:val="none"/>
+        </w:rPr>
+      </w:pPr>
+      <w:r>
+        <w:rPr>
+          <w:rFonts w:ascii="Consolas" w:eastAsia="Times New Roman" w:hAnsi="Consolas" w:cs="Times New Roman"/>
+          <w:color w:val="000000"/>
+          <w:kern w:val="0"/>
+          <w:sz w:val="21"/>
+          <w:szCs w:val="21"/>
+          <w14:ligatures w14:val="none"/>
+        </w:rPr>
+        <w:t xml:space="preserve">Start up streamlit mock ups and some writings </w:t>
+      </w:r>
+      <w:bookmarkStart w:id="0" w:name="_GoBack"/>
+      <w:bookmarkEnd w:id="0"/>
     </w:p>
     <w:sectPr>
       <w:pgSz w:w="12240" w:h="15840"/>
@@ -126,7 +458,7 @@
 </file>
 
 <file path=word/numbering.xml><?xml version="1.0" encoding="utf-8"?>
-<w:numbering xmlns:wpc="http://schemas.microsoft.com/office/word/2010/wordprocessingCanvas" xmlns:cx="http://schemas.microsoft.com/office/drawing/2014/chartex" xmlns:cx1="http://schemas.microsoft.com/office/drawing/2015/9/8/chartex" xmlns:cx2="http://schemas.microsoft.com/office/drawing/2015/10/21/chartex" xmlns:cx3="http://schemas.microsoft.com/office/drawing/2016/5/9/chartex" xmlns:cx4="http://schemas.microsoft.com/office/drawing/2016/5/10/chartex" xmlns:cx5="http://schemas.microsoft.com/office/drawing/2016/5/11/chartex" xmlns:cx6="http://schemas.microsoft.com/office/drawing/2016/5/12/chartex" xmlns:cx7="http://schemas.microsoft.com/office/drawing/2016/5/13/chartex" xmlns:cx8="http://schemas.microsoft.com/office/drawing/2016/5/14/chartex" xmlns:mc="http://schemas.openxmlformats.org/markup-compatibility/2006" xmlns:aink="http://schemas.microsoft.com/office/drawing/2016/ink" xmlns:am3d="http://schemas.microsoft.com/office/drawing/2017/model3d" xmlns:o="urn:schemas-microsoft-com:office:office" xmlns:oel="http://schemas.microsoft.com/office/2019/extlst" xmlns:r="http://schemas.openxmlformats.org/officeDocument/2006/relationships" xmlns:m="http://schemas.openxmlformats.org/officeDocument/2006/math" xmlns:v="urn:schemas-microsoft-com:vml" xmlns:wp14="http://schemas.microsoft.com/office/word/2010/wordprocessingDrawing" xmlns:wp="http://schemas.openxmlformats.org/drawingml/2006/wordprocessingDrawing" xmlns:w10="urn:schemas-microsoft-com:office:word" xmlns:w="http://schemas.openxmlformats.org/wordprocessingml/2006/main" xmlns:w14="http://schemas.microsoft.com/office/word/2010/wordml" xmlns:w15="http://schemas.microsoft.com/office/word/2012/wordml" xmlns:w16cex="http://schemas.microsoft.com/office/word/2018/wordml/cex" xmlns:w16cid="http://schemas.microsoft.com/office/word/2016/wordml/cid" xmlns:w16="http://schemas.microsoft.com/office/word/2018/wordml" xmlns:w16du="http://schemas.microsoft.com/office/word/2023/wordml/word16du" xmlns:w16sdtdh="http://schemas.microsoft.com/office/word/2020/wordml/sdtdatahash" xmlns:w16se="http://schemas.microsoft.com/office/word/2015/wordml/symex" xmlns:wpg="http://schemas.microsoft.com/office/word/2010/wordprocessingGroup" xmlns:wpi="http://schemas.microsoft.com/office/word/2010/wordprocessingInk" xmlns:wne="http://schemas.microsoft.com/office/word/2006/wordml" xmlns:wps="http://schemas.microsoft.com/office/word/2010/wordprocessingShape" mc:Ignorable="w14 w15 w16se w16cid w16 w16cex w16sdtdh wp14">
+<w:numbering xmlns:wpc="http://schemas.microsoft.com/office/word/2010/wordprocessingCanvas" xmlns:cx="http://schemas.microsoft.com/office/drawing/2014/chartex" xmlns:cx1="http://schemas.microsoft.com/office/drawing/2015/9/8/chartex" xmlns:mc="http://schemas.openxmlformats.org/markup-compatibility/2006" xmlns:o="urn:schemas-microsoft-com:office:office" xmlns:r="http://schemas.openxmlformats.org/officeDocument/2006/relationships" xmlns:m="http://schemas.openxmlformats.org/officeDocument/2006/math" xmlns:v="urn:schemas-microsoft-com:vml" xmlns:wp14="http://schemas.microsoft.com/office/word/2010/wordprocessingDrawing" xmlns:wp="http://schemas.openxmlformats.org/drawingml/2006/wordprocessingDrawing" xmlns:w10="urn:schemas-microsoft-com:office:word" xmlns:w="http://schemas.openxmlformats.org/wordprocessingml/2006/main" xmlns:w14="http://schemas.microsoft.com/office/word/2010/wordml" xmlns:w15="http://schemas.microsoft.com/office/word/2012/wordml" xmlns:w16se="http://schemas.microsoft.com/office/word/2015/wordml/symex" xmlns:wpg="http://schemas.microsoft.com/office/word/2010/wordprocessingGroup" xmlns:wpi="http://schemas.microsoft.com/office/word/2010/wordprocessingInk" xmlns:wne="http://schemas.microsoft.com/office/word/2006/wordml" xmlns:wps="http://schemas.microsoft.com/office/word/2010/wordprocessingShape" mc:Ignorable="w14 w15 w16se wp14">
   <w:abstractNum w:abstractNumId="0" w15:restartNumberingAfterBreak="0">
     <w:nsid w:val="16393AC3"/>
     <w:multiLevelType w:val="hybridMultilevel"/>
@@ -216,14 +548,199 @@
       </w:pPr>
     </w:lvl>
   </w:abstractNum>
-  <w:num w:numId="1" w16cid:durableId="1469392542">
+  <w:abstractNum w:abstractNumId="1" w15:restartNumberingAfterBreak="0">
+    <w:nsid w:val="23744B1C"/>
+    <w:multiLevelType w:val="hybridMultilevel"/>
+    <w:tmpl w:val="BAE6B7EC"/>
+    <w:lvl w:ilvl="0" w:tplc="36582690">
+      <w:start w:val="1"/>
+      <w:numFmt w:val="decimal"/>
+      <w:lvlText w:val="%1."/>
+      <w:lvlJc w:val="left"/>
+      <w:pPr>
+        <w:ind w:left="720" w:hanging="360"/>
+      </w:pPr>
+      <w:rPr>
+        <w:rFonts w:hint="default"/>
+        <w:color w:val="008000"/>
+      </w:rPr>
+    </w:lvl>
+    <w:lvl w:ilvl="1" w:tplc="04090019">
+      <w:start w:val="1"/>
+      <w:numFmt w:val="lowerLetter"/>
+      <w:lvlText w:val="%2."/>
+      <w:lvlJc w:val="left"/>
+      <w:pPr>
+        <w:ind w:left="1440" w:hanging="360"/>
+      </w:pPr>
+    </w:lvl>
+    <w:lvl w:ilvl="2" w:tplc="0409001B" w:tentative="1">
+      <w:start w:val="1"/>
+      <w:numFmt w:val="lowerRoman"/>
+      <w:lvlText w:val="%3."/>
+      <w:lvlJc w:val="right"/>
+      <w:pPr>
+        <w:ind w:left="2160" w:hanging="180"/>
+      </w:pPr>
+    </w:lvl>
+    <w:lvl w:ilvl="3" w:tplc="0409000F" w:tentative="1">
+      <w:start w:val="1"/>
+      <w:numFmt w:val="decimal"/>
+      <w:lvlText w:val="%4."/>
+      <w:lvlJc w:val="left"/>
+      <w:pPr>
+        <w:ind w:left="2880" w:hanging="360"/>
+      </w:pPr>
+    </w:lvl>
+    <w:lvl w:ilvl="4" w:tplc="04090019" w:tentative="1">
+      <w:start w:val="1"/>
+      <w:numFmt w:val="lowerLetter"/>
+      <w:lvlText w:val="%5."/>
+      <w:lvlJc w:val="left"/>
+      <w:pPr>
+        <w:ind w:left="3600" w:hanging="360"/>
+      </w:pPr>
+    </w:lvl>
+    <w:lvl w:ilvl="5" w:tplc="0409001B" w:tentative="1">
+      <w:start w:val="1"/>
+      <w:numFmt w:val="lowerRoman"/>
+      <w:lvlText w:val="%6."/>
+      <w:lvlJc w:val="right"/>
+      <w:pPr>
+        <w:ind w:left="4320" w:hanging="180"/>
+      </w:pPr>
+    </w:lvl>
+    <w:lvl w:ilvl="6" w:tplc="0409000F" w:tentative="1">
+      <w:start w:val="1"/>
+      <w:numFmt w:val="decimal"/>
+      <w:lvlText w:val="%7."/>
+      <w:lvlJc w:val="left"/>
+      <w:pPr>
+        <w:ind w:left="5040" w:hanging="360"/>
+      </w:pPr>
+    </w:lvl>
+    <w:lvl w:ilvl="7" w:tplc="04090019" w:tentative="1">
+      <w:start w:val="1"/>
+      <w:numFmt w:val="lowerLetter"/>
+      <w:lvlText w:val="%8."/>
+      <w:lvlJc w:val="left"/>
+      <w:pPr>
+        <w:ind w:left="5760" w:hanging="360"/>
+      </w:pPr>
+    </w:lvl>
+    <w:lvl w:ilvl="8" w:tplc="0409001B" w:tentative="1">
+      <w:start w:val="1"/>
+      <w:numFmt w:val="lowerRoman"/>
+      <w:lvlText w:val="%9."/>
+      <w:lvlJc w:val="right"/>
+      <w:pPr>
+        <w:ind w:left="6480" w:hanging="180"/>
+      </w:pPr>
+    </w:lvl>
+  </w:abstractNum>
+  <w:abstractNum w:abstractNumId="2" w15:restartNumberingAfterBreak="0">
+    <w:nsid w:val="24FC1379"/>
+    <w:multiLevelType w:val="hybridMultilevel"/>
+    <w:tmpl w:val="96803C06"/>
+    <w:lvl w:ilvl="0" w:tplc="0409000F">
+      <w:start w:val="1"/>
+      <w:numFmt w:val="decimal"/>
+      <w:lvlText w:val="%1."/>
+      <w:lvlJc w:val="left"/>
+      <w:pPr>
+        <w:ind w:left="720" w:hanging="360"/>
+      </w:pPr>
+      <w:rPr>
+        <w:rFonts w:hint="default"/>
+      </w:rPr>
+    </w:lvl>
+    <w:lvl w:ilvl="1" w:tplc="04090019" w:tentative="1">
+      <w:start w:val="1"/>
+      <w:numFmt w:val="lowerLetter"/>
+      <w:lvlText w:val="%2."/>
+      <w:lvlJc w:val="left"/>
+      <w:pPr>
+        <w:ind w:left="1440" w:hanging="360"/>
+      </w:pPr>
+    </w:lvl>
+    <w:lvl w:ilvl="2" w:tplc="0409001B" w:tentative="1">
+      <w:start w:val="1"/>
+      <w:numFmt w:val="lowerRoman"/>
+      <w:lvlText w:val="%3."/>
+      <w:lvlJc w:val="right"/>
+      <w:pPr>
+        <w:ind w:left="2160" w:hanging="180"/>
+      </w:pPr>
+    </w:lvl>
+    <w:lvl w:ilvl="3" w:tplc="0409000F" w:tentative="1">
+      <w:start w:val="1"/>
+      <w:numFmt w:val="decimal"/>
+      <w:lvlText w:val="%4."/>
+      <w:lvlJc w:val="left"/>
+      <w:pPr>
+        <w:ind w:left="2880" w:hanging="360"/>
+      </w:pPr>
+    </w:lvl>
+    <w:lvl w:ilvl="4" w:tplc="04090019" w:tentative="1">
+      <w:start w:val="1"/>
+      <w:numFmt w:val="lowerLetter"/>
+      <w:lvlText w:val="%5."/>
+      <w:lvlJc w:val="left"/>
+      <w:pPr>
+        <w:ind w:left="3600" w:hanging="360"/>
+      </w:pPr>
+    </w:lvl>
+    <w:lvl w:ilvl="5" w:tplc="0409001B" w:tentative="1">
+      <w:start w:val="1"/>
+      <w:numFmt w:val="lowerRoman"/>
+      <w:lvlText w:val="%6."/>
+      <w:lvlJc w:val="right"/>
+      <w:pPr>
+        <w:ind w:left="4320" w:hanging="180"/>
+      </w:pPr>
+    </w:lvl>
+    <w:lvl w:ilvl="6" w:tplc="0409000F" w:tentative="1">
+      <w:start w:val="1"/>
+      <w:numFmt w:val="decimal"/>
+      <w:lvlText w:val="%7."/>
+      <w:lvlJc w:val="left"/>
+      <w:pPr>
+        <w:ind w:left="5040" w:hanging="360"/>
+      </w:pPr>
+    </w:lvl>
+    <w:lvl w:ilvl="7" w:tplc="04090019" w:tentative="1">
+      <w:start w:val="1"/>
+      <w:numFmt w:val="lowerLetter"/>
+      <w:lvlText w:val="%8."/>
+      <w:lvlJc w:val="left"/>
+      <w:pPr>
+        <w:ind w:left="5760" w:hanging="360"/>
+      </w:pPr>
+    </w:lvl>
+    <w:lvl w:ilvl="8" w:tplc="0409001B" w:tentative="1">
+      <w:start w:val="1"/>
+      <w:numFmt w:val="lowerRoman"/>
+      <w:lvlText w:val="%9."/>
+      <w:lvlJc w:val="right"/>
+      <w:pPr>
+        <w:ind w:left="6480" w:hanging="180"/>
+      </w:pPr>
+    </w:lvl>
+  </w:abstractNum>
+  <w:num w:numId="1">
     <w:abstractNumId w:val="0"/>
+  </w:num>
+  <w:num w:numId="2">
+    <w:abstractNumId w:val="2"/>
+  </w:num>
+  <w:num w:numId="3">
+    <w:abstractNumId w:val="1"/>
   </w:num>
 </w:numbering>
 </file>
 
 <file path=word/styles.xml><?xml version="1.0" encoding="utf-8"?>
-<w:styles xmlns:mc="http://schemas.openxmlformats.org/markup-compatibility/2006" xmlns:r="http://schemas.openxmlformats.org/officeDocument/2006/relationships" xmlns:w="http://schemas.openxmlformats.org/wordprocessingml/2006/main" xmlns:w14="http://schemas.microsoft.com/office/word/2010/wordml" xmlns:w15="http://schemas.microsoft.com/office/word/2012/wordml" xmlns:w16cex="http://schemas.microsoft.com/office/word/2018/wordml/cex" xmlns:w16cid="http://schemas.microsoft.com/office/word/2016/wordml/cid" xmlns:w16="http://schemas.microsoft.com/office/word/2018/wordml" xmlns:w16sdtdh="http://schemas.microsoft.com/office/word/2020/wordml/sdtdatahash" xmlns:w16se="http://schemas.microsoft.com/office/word/2015/wordml/symex" mc:Ignorable="w14 w15 w16se w16cid w16 w16cex w16sdtdh">
+<w:styles xmlns:mc="http://schemas.openxmlformats.org/markup-compatibility/2006" xmlns:r="http://schemas.openxmlformats.org/officeDocument/2006/relationships" xmlns:w="http://schemas.openxmlformats.org/wordprocessingml/2006/main" xmlns:w14="http://schemas.microsoft.com/office/word/2010/wordml" xmlns:w15="http://schemas.microsoft.com/office/word/2012/wordml" xmlns:w16se="http://schemas.microsoft.com/office/word/2015/wordml/symex" mc:Ignorable="w14 w15 w16se">
   <w:docDefaults>
     <w:rPrDefault>
       <w:rPr>
@@ -237,7 +754,7 @@
     </w:rPrDefault>
     <w:pPrDefault/>
   </w:docDefaults>
-  <w:latentStyles w:defLockedState="0" w:defUIPriority="99" w:defSemiHidden="0" w:defUnhideWhenUsed="0" w:defQFormat="0" w:count="376">
+  <w:latentStyles w:defLockedState="0" w:defUIPriority="99" w:defSemiHidden="0" w:defUnhideWhenUsed="0" w:defQFormat="0" w:count="371">
     <w:lsdException w:name="Normal" w:uiPriority="0" w:qFormat="1"/>
     <w:lsdException w:name="heading 1" w:uiPriority="9" w:qFormat="1"/>
     <w:lsdException w:name="heading 2" w:semiHidden="1" w:uiPriority="9" w:unhideWhenUsed="1" w:qFormat="1"/>
@@ -609,11 +1126,6 @@
     <w:lsdException w:name="List Table 5 Dark Accent 6" w:uiPriority="50"/>
     <w:lsdException w:name="List Table 6 Colorful Accent 6" w:uiPriority="51"/>
     <w:lsdException w:name="List Table 7 Colorful Accent 6" w:uiPriority="52"/>
-    <w:lsdException w:name="Mention" w:semiHidden="1" w:unhideWhenUsed="1"/>
-    <w:lsdException w:name="Smart Hyperlink" w:semiHidden="1" w:unhideWhenUsed="1"/>
-    <w:lsdException w:name="Hashtag" w:semiHidden="1" w:unhideWhenUsed="1"/>
-    <w:lsdException w:name="Unresolved Mention" w:semiHidden="1" w:unhideWhenUsed="1"/>
-    <w:lsdException w:name="Smart Link" w:semiHidden="1" w:unhideWhenUsed="1"/>
   </w:latentStyles>
   <w:style w:type="paragraph" w:default="1" w:styleId="Normal">
     <w:name w:val="Normal"/>

</xml_diff>